<commit_message>
Minor Update & Doc Update
</commit_message>
<xml_diff>
--- a/Docs/MarisaStrike_SDD.docx
+++ b/Docs/MarisaStrike_SDD.docx
@@ -73,12 +73,14 @@
                         <w:rFonts w:asciiTheme="majorHAnsi" w:eastAsiaTheme="majorEastAsia" w:hAnsiTheme="majorHAnsi" w:cstheme="majorBidi"/>
                       </w:rPr>
                     </w:pPr>
+                    <w:proofErr w:type="spellStart"/>
                     <w:r>
                       <w:rPr>
-                        <w:rFonts w:asciiTheme="majorHAnsi" w:eastAsiaTheme="majorEastAsia" w:hAnsiTheme="majorHAnsi" w:cstheme="majorBidi" w:hint="eastAsia"/>
+                        <w:rFonts w:asciiTheme="majorHAnsi" w:eastAsiaTheme="majorEastAsia" w:hAnsiTheme="majorHAnsi" w:cstheme="majorBidi"/>
                       </w:rPr>
-                      <w:t>Group_M</w:t>
+                      <w:t>StudioL</w:t>
                     </w:r>
+                    <w:proofErr w:type="spellEnd"/>
                   </w:p>
                 </w:tc>
               </w:sdtContent>
@@ -200,6 +202,7 @@
                   </w:sdtPr>
                   <w:sdtEndPr/>
                   <w:sdtContent>
+                    <w:proofErr w:type="spellStart"/>
                     <w:r>
                       <w:rPr>
                         <w:rFonts w:hint="eastAsia"/>
@@ -207,6 +210,7 @@
                       </w:rPr>
                       <w:t>LarryMario</w:t>
                     </w:r>
+                    <w:proofErr w:type="spellEnd"/>
                   </w:sdtContent>
                 </w:sdt>
               </w:p>
@@ -2830,6 +2834,7 @@
         </w:rPr>
         <w:t>项目提出者：</w:t>
       </w:r>
+      <w:proofErr w:type="spellStart"/>
       <w:r>
         <w:rPr>
           <w:sz w:val="24"/>
@@ -2837,6 +2842,7 @@
         </w:rPr>
         <w:t>LarryMario</w:t>
       </w:r>
+      <w:proofErr w:type="spellEnd"/>
     </w:p>
     <w:p>
       <w:pPr>
@@ -2859,6 +2865,7 @@
         </w:rPr>
         <w:t>项目开发者：</w:t>
       </w:r>
+      <w:proofErr w:type="spellStart"/>
       <w:r>
         <w:rPr>
           <w:sz w:val="24"/>
@@ -2866,6 +2873,7 @@
         </w:rPr>
         <w:t>LarryMario</w:t>
       </w:r>
+      <w:proofErr w:type="spellEnd"/>
       <w:r>
         <w:rPr>
           <w:rFonts w:hint="eastAsia"/>
@@ -2874,6 +2882,7 @@
         </w:rPr>
         <w:t>、</w:t>
       </w:r>
+      <w:proofErr w:type="spellStart"/>
       <w:r>
         <w:rPr>
           <w:sz w:val="24"/>
@@ -2881,6 +2890,7 @@
         </w:rPr>
         <w:t>ScottFoH</w:t>
       </w:r>
+      <w:proofErr w:type="spellEnd"/>
       <w:r>
         <w:rPr>
           <w:rFonts w:hint="eastAsia"/>
@@ -2896,42 +2906,13 @@
         </w:rPr>
         <w:t>lizhen2013</w:t>
       </w:r>
-    </w:p>
-    <w:p>
-      <w:pPr>
-        <w:pStyle w:val="a5"/>
-        <w:numPr>
-          <w:ilvl w:val="0"/>
-          <w:numId w:val="2"/>
-        </w:numPr>
-        <w:ind w:firstLineChars="0"/>
-        <w:rPr>
-          <w:sz w:val="24"/>
-          <w:szCs w:val="24"/>
-        </w:rPr>
-      </w:pPr>
-      <w:r>
-        <w:rPr>
-          <w:rFonts w:hint="eastAsia"/>
-          <w:sz w:val="24"/>
-          <w:szCs w:val="24"/>
-        </w:rPr>
-        <w:t>用户：对东方</w:t>
-      </w:r>
-      <w:r>
-        <w:rPr>
-          <w:sz w:val="24"/>
-          <w:szCs w:val="24"/>
-        </w:rPr>
-        <w:t>Project</w:t>
-      </w:r>
-      <w:r>
-        <w:rPr>
-          <w:rFonts w:hint="eastAsia"/>
-          <w:sz w:val="24"/>
-          <w:szCs w:val="24"/>
-        </w:rPr>
-        <w:t>同人游戏感兴趣的游戏玩家</w:t>
+      <w:r>
+        <w:rPr>
+          <w:rFonts w:hint="eastAsia"/>
+          <w:sz w:val="24"/>
+          <w:szCs w:val="24"/>
+        </w:rPr>
+        <w:t>、柯林中将</w:t>
       </w:r>
     </w:p>
     <w:p>
@@ -2942,6 +2923,8 @@
           <w:numId w:val="1"/>
         </w:numPr>
       </w:pPr>
+      <w:bookmarkStart w:id="4" w:name="_GoBack"/>
+      <w:bookmarkEnd w:id="4"/>
       <w:r>
         <w:rPr>
           <w:rFonts w:hint="eastAsia"/>
@@ -2981,7 +2964,25 @@
           <w:sz w:val="24"/>
           <w:szCs w:val="24"/>
         </w:rPr>
-        <w:t>本游戏以《魂斗罗》、《合金弹头》等横版过关游戏为游戏模式原型，</w:t>
+        <w:t>本游戏以《魂斗罗》、</w:t>
+      </w:r>
+      <w:proofErr w:type="gramStart"/>
+      <w:r>
+        <w:rPr>
+          <w:rFonts w:hint="eastAsia"/>
+          <w:sz w:val="24"/>
+          <w:szCs w:val="24"/>
+        </w:rPr>
+        <w:t>《合金弹头》等横版</w:t>
+      </w:r>
+      <w:proofErr w:type="gramEnd"/>
+      <w:r>
+        <w:rPr>
+          <w:rFonts w:hint="eastAsia"/>
+          <w:sz w:val="24"/>
+          <w:szCs w:val="24"/>
+        </w:rPr>
+        <w:t>过关游戏为游戏模式原型，</w:t>
       </w:r>
       <w:r>
         <w:rPr>
@@ -3072,13 +3073,23 @@
           <w:szCs w:val="24"/>
         </w:rPr>
       </w:pPr>
-      <w:r>
-        <w:rPr>
-          <w:rFonts w:hint="eastAsia"/>
-          <w:sz w:val="24"/>
-          <w:szCs w:val="24"/>
-        </w:rPr>
-        <w:t>本开发小组旨在通过这次游戏开发，积累一定的游戏开发经验，并为</w:t>
+      <w:proofErr w:type="gramStart"/>
+      <w:r>
+        <w:rPr>
+          <w:rFonts w:hint="eastAsia"/>
+          <w:sz w:val="24"/>
+          <w:szCs w:val="24"/>
+        </w:rPr>
+        <w:t>本开发</w:t>
+      </w:r>
+      <w:proofErr w:type="gramEnd"/>
+      <w:r>
+        <w:rPr>
+          <w:rFonts w:hint="eastAsia"/>
+          <w:sz w:val="24"/>
+          <w:szCs w:val="24"/>
+        </w:rPr>
+        <w:t>小组旨在通过这次游戏开发，积累一定的游戏开发经验，并为</w:t>
       </w:r>
       <w:r>
         <w:rPr>
@@ -3153,14 +3164,14 @@
           <w:numId w:val="1"/>
         </w:numPr>
       </w:pPr>
-      <w:bookmarkStart w:id="4" w:name="_Toc408141989"/>
+      <w:bookmarkStart w:id="5" w:name="_Toc408141989"/>
       <w:r>
         <w:rPr>
           <w:rFonts w:hint="eastAsia"/>
         </w:rPr>
         <w:t>参考资料</w:t>
       </w:r>
-      <w:bookmarkEnd w:id="4"/>
+      <w:bookmarkEnd w:id="5"/>
     </w:p>
     <w:p>
       <w:pPr>
@@ -3205,12 +3216,21 @@
         </w:rPr>
         <w:t xml:space="preserve"> </w:t>
       </w:r>
-      <w:r>
-        <w:rPr>
-          <w:sz w:val="24"/>
-          <w:szCs w:val="24"/>
-        </w:rPr>
-        <w:t>Pfleeger,</w:t>
+      <w:proofErr w:type="spellStart"/>
+      <w:r>
+        <w:rPr>
+          <w:sz w:val="24"/>
+          <w:szCs w:val="24"/>
+        </w:rPr>
+        <w:t>Pfleeger</w:t>
+      </w:r>
+      <w:proofErr w:type="spellEnd"/>
+      <w:r>
+        <w:rPr>
+          <w:sz w:val="24"/>
+          <w:szCs w:val="24"/>
+        </w:rPr>
+        <w:t>,</w:t>
       </w:r>
       <w:r>
         <w:rPr>
@@ -3235,6 +3255,7 @@
         </w:rPr>
         <w:t xml:space="preserve"> </w:t>
       </w:r>
+      <w:proofErr w:type="spellStart"/>
       <w:r>
         <w:rPr>
           <w:sz w:val="24"/>
@@ -3242,6 +3263,7 @@
         </w:rPr>
         <w:t>M.Atlee</w:t>
       </w:r>
+      <w:proofErr w:type="spellEnd"/>
       <w:r>
         <w:rPr>
           <w:rFonts w:hint="eastAsia"/>
@@ -3349,14 +3371,14 @@
           <w:numId w:val="1"/>
         </w:numPr>
       </w:pPr>
-      <w:bookmarkStart w:id="5" w:name="_Toc408141990"/>
+      <w:bookmarkStart w:id="6" w:name="_Toc408141990"/>
       <w:r>
         <w:rPr>
           <w:rFonts w:hint="eastAsia"/>
         </w:rPr>
         <w:t>术语表</w:t>
       </w:r>
-      <w:bookmarkEnd w:id="5"/>
+      <w:bookmarkEnd w:id="6"/>
     </w:p>
     <w:p>
       <w:pPr>
@@ -3489,6 +3511,7 @@
         </w:rPr>
         <w:t>引擎中的“</w:t>
       </w:r>
+      <w:proofErr w:type="spellStart"/>
       <w:r>
         <w:rPr>
           <w:rFonts w:hint="eastAsia"/>
@@ -3497,6 +3520,7 @@
         </w:rPr>
         <w:t>GameObject</w:t>
       </w:r>
+      <w:proofErr w:type="spellEnd"/>
       <w:r>
         <w:rPr>
           <w:rFonts w:hint="eastAsia"/>
@@ -3573,16 +3597,7 @@
           <w:sz w:val="24"/>
           <w:szCs w:val="24"/>
         </w:rPr>
-        <w:t>”，指挂载在游戏对象上的功能</w:t>
-      </w:r>
-      <w:r>
-        <w:rPr>
-          <w:rFonts w:hint="eastAsia"/>
-          <w:sz w:val="24"/>
-          <w:szCs w:val="24"/>
-        </w:rPr>
-        <w:lastRenderedPageBreak/>
-        <w:t>性单位，可以赋予游戏对象特定的功能。</w:t>
+        <w:t>”，指挂载在游戏对象上的功能性单位，可以赋予游戏对象特定的功能。</w:t>
       </w:r>
     </w:p>
     <w:p>
@@ -3593,14 +3608,15 @@
           <w:numId w:val="1"/>
         </w:numPr>
       </w:pPr>
-      <w:bookmarkStart w:id="6" w:name="_Toc408141991"/>
-      <w:r>
-        <w:rPr>
-          <w:rFonts w:hint="eastAsia"/>
-        </w:rPr>
+      <w:bookmarkStart w:id="7" w:name="_Toc408141991"/>
+      <w:r>
+        <w:rPr>
+          <w:rFonts w:hint="eastAsia"/>
+        </w:rPr>
+        <w:lastRenderedPageBreak/>
         <w:t>总体架构设计</w:t>
       </w:r>
-      <w:bookmarkEnd w:id="6"/>
+      <w:bookmarkEnd w:id="7"/>
     </w:p>
     <w:p>
       <w:pPr>
@@ -3610,7 +3626,7 @@
           <w:numId w:val="1"/>
         </w:numPr>
       </w:pPr>
-      <w:bookmarkStart w:id="7" w:name="_Toc408141992"/>
+      <w:bookmarkStart w:id="8" w:name="_Toc408141992"/>
       <w:r>
         <w:rPr>
           <w:rFonts w:hint="eastAsia"/>
@@ -3623,7 +3639,7 @@
         </w:rPr>
         <w:t>简述</w:t>
       </w:r>
-      <w:bookmarkEnd w:id="7"/>
+      <w:bookmarkEnd w:id="8"/>
     </w:p>
     <w:p>
       <w:pPr>
@@ -3702,14 +3718,14 @@
           <w:numId w:val="1"/>
         </w:numPr>
       </w:pPr>
-      <w:bookmarkStart w:id="8" w:name="_Toc408141993"/>
+      <w:bookmarkStart w:id="9" w:name="_Toc408141993"/>
       <w:r>
         <w:rPr>
           <w:rFonts w:hint="eastAsia"/>
         </w:rPr>
         <w:t>处理流程</w:t>
       </w:r>
-      <w:bookmarkEnd w:id="8"/>
+      <w:bookmarkEnd w:id="9"/>
     </w:p>
     <w:p>
       <w:pPr>
@@ -3865,7 +3881,7 @@
           <w:numId w:val="1"/>
         </w:numPr>
       </w:pPr>
-      <w:bookmarkStart w:id="9" w:name="_Toc408141994"/>
+      <w:bookmarkStart w:id="10" w:name="_Toc408141994"/>
       <w:r>
         <w:rPr>
           <w:rFonts w:hint="eastAsia"/>
@@ -3873,7 +3889,7 @@
         <w:lastRenderedPageBreak/>
         <w:t>层次结构图</w:t>
       </w:r>
-      <w:bookmarkEnd w:id="9"/>
+      <w:bookmarkEnd w:id="10"/>
     </w:p>
     <w:p>
       <w:pPr>
@@ -4029,7 +4045,7 @@
           <w:numId w:val="1"/>
         </w:numPr>
       </w:pPr>
-      <w:bookmarkStart w:id="10" w:name="_Toc408141995"/>
+      <w:bookmarkStart w:id="11" w:name="_Toc408141995"/>
       <w:r>
         <w:rPr>
           <w:rFonts w:hint="eastAsia"/>
@@ -4037,7 +4053,7 @@
         <w:lastRenderedPageBreak/>
         <w:t>展示层</w:t>
       </w:r>
-      <w:bookmarkEnd w:id="10"/>
+      <w:bookmarkEnd w:id="11"/>
     </w:p>
     <w:p>
       <w:pPr>
@@ -4136,7 +4152,7 @@
           <w:numId w:val="1"/>
         </w:numPr>
       </w:pPr>
-      <w:bookmarkStart w:id="11" w:name="_Toc408141996"/>
+      <w:bookmarkStart w:id="12" w:name="_Toc408141996"/>
       <w:r>
         <w:rPr>
           <w:rFonts w:hint="eastAsia"/>
@@ -4149,7 +4165,7 @@
         </w:rPr>
         <w:t>层</w:t>
       </w:r>
-      <w:bookmarkEnd w:id="11"/>
+      <w:bookmarkEnd w:id="12"/>
     </w:p>
     <w:p>
       <w:pPr>
@@ -4165,7 +4181,25 @@
           <w:sz w:val="24"/>
           <w:szCs w:val="24"/>
         </w:rPr>
-        <w:t>游戏逻辑层负责对游戏进行控制，</w:t>
+        <w:t>游戏逻辑</w:t>
+      </w:r>
+      <w:proofErr w:type="gramStart"/>
+      <w:r>
+        <w:rPr>
+          <w:rFonts w:hint="eastAsia"/>
+          <w:sz w:val="24"/>
+          <w:szCs w:val="24"/>
+        </w:rPr>
+        <w:t>层负责</w:t>
+      </w:r>
+      <w:proofErr w:type="gramEnd"/>
+      <w:r>
+        <w:rPr>
+          <w:rFonts w:hint="eastAsia"/>
+          <w:sz w:val="24"/>
+          <w:szCs w:val="24"/>
+        </w:rPr>
+        <w:t>对游戏进行控制，</w:t>
       </w:r>
       <w:r>
         <w:rPr>
@@ -4335,7 +4369,7 @@
           <w:numId w:val="1"/>
         </w:numPr>
       </w:pPr>
-      <w:bookmarkStart w:id="12" w:name="_Toc408141997"/>
+      <w:bookmarkStart w:id="13" w:name="_Toc408141997"/>
       <w:r>
         <w:rPr>
           <w:rFonts w:hint="eastAsia"/>
@@ -4354,7 +4388,7 @@
         </w:rPr>
         <w:t>层</w:t>
       </w:r>
-      <w:bookmarkEnd w:id="12"/>
+      <w:bookmarkEnd w:id="13"/>
     </w:p>
     <w:p>
       <w:pPr>
@@ -4371,8 +4405,9 @@
           <w:sz w:val="24"/>
           <w:szCs w:val="24"/>
         </w:rPr>
-        <w:t>数据访问层</w:t>
-      </w:r>
+        <w:t>数据访问</w:t>
+      </w:r>
+      <w:proofErr w:type="gramStart"/>
       <w:r>
         <w:rPr>
           <w:rFonts w:hint="eastAsia"/>
@@ -4380,7 +4415,7 @@
           <w:sz w:val="24"/>
           <w:szCs w:val="24"/>
         </w:rPr>
-        <w:t>负责在游戏逻辑层与数据层的数据传递中承上启下，</w:t>
+        <w:t>层</w:t>
       </w:r>
       <w:r>
         <w:rPr>
@@ -4389,8 +4424,9 @@
           <w:sz w:val="24"/>
           <w:szCs w:val="24"/>
         </w:rPr>
-        <w:t>由若干模型实体类，以及数据访问中间件构成。模型实体类负责承载来自上下两层的离散数据，组成有意义的实体，以供游戏逻辑层使用，或存储入数据层中。</w:t>
-      </w:r>
+        <w:t>负责</w:t>
+      </w:r>
+      <w:proofErr w:type="gramEnd"/>
       <w:r>
         <w:rPr>
           <w:rFonts w:hint="eastAsia"/>
@@ -4398,7 +4434,56 @@
           <w:sz w:val="24"/>
           <w:szCs w:val="24"/>
         </w:rPr>
-        <w:t>中间件则负责程序与数据库进行交流。</w:t>
+        <w:t>在游戏逻辑层与数据层的数据传递中承上启下，</w:t>
+      </w:r>
+      <w:r>
+        <w:rPr>
+          <w:rFonts w:hint="eastAsia"/>
+          <w:kern w:val="0"/>
+          <w:sz w:val="24"/>
+          <w:szCs w:val="24"/>
+        </w:rPr>
+        <w:t>由若干模型实体类，以及数据访问中间件构成。模型实体</w:t>
+      </w:r>
+      <w:proofErr w:type="gramStart"/>
+      <w:r>
+        <w:rPr>
+          <w:rFonts w:hint="eastAsia"/>
+          <w:kern w:val="0"/>
+          <w:sz w:val="24"/>
+          <w:szCs w:val="24"/>
+        </w:rPr>
+        <w:t>类负责</w:t>
+      </w:r>
+      <w:proofErr w:type="gramEnd"/>
+      <w:r>
+        <w:rPr>
+          <w:rFonts w:hint="eastAsia"/>
+          <w:kern w:val="0"/>
+          <w:sz w:val="24"/>
+          <w:szCs w:val="24"/>
+        </w:rPr>
+        <w:t>承载来自上下两层的离散数据，组成有意义的实体，以供游戏逻辑层使用，或存储入数据层中。</w:t>
+      </w:r>
+      <w:proofErr w:type="gramStart"/>
+      <w:r>
+        <w:rPr>
+          <w:rFonts w:hint="eastAsia"/>
+          <w:kern w:val="0"/>
+          <w:sz w:val="24"/>
+          <w:szCs w:val="24"/>
+        </w:rPr>
+        <w:t>中间件则负责</w:t>
+      </w:r>
+      <w:proofErr w:type="gramEnd"/>
+      <w:r>
+        <w:rPr>
+          <w:rFonts w:hint="eastAsia"/>
+          <w:kern w:val="0"/>
+          <w:sz w:val="24"/>
+          <w:szCs w:val="24"/>
+        </w:rPr>
+        <w:t>程序与数据库进行交流。</w:t>
       </w:r>
     </w:p>
     <w:p>
@@ -4409,14 +4494,14 @@
           <w:numId w:val="1"/>
         </w:numPr>
       </w:pPr>
-      <w:bookmarkStart w:id="13" w:name="_Toc408141998"/>
+      <w:bookmarkStart w:id="14" w:name="_Toc408141998"/>
       <w:r>
         <w:rPr>
           <w:rFonts w:hint="eastAsia"/>
         </w:rPr>
         <w:t>数据层</w:t>
       </w:r>
-      <w:bookmarkEnd w:id="13"/>
+      <w:bookmarkEnd w:id="14"/>
     </w:p>
     <w:p>
       <w:pPr>
@@ -4433,7 +4518,27 @@
           <w:sz w:val="24"/>
           <w:szCs w:val="24"/>
         </w:rPr>
-        <w:t>数据层负责存储游戏数据，由</w:t>
+        <w:t>数据</w:t>
+      </w:r>
+      <w:proofErr w:type="gramStart"/>
+      <w:r>
+        <w:rPr>
+          <w:rFonts w:hint="eastAsia"/>
+          <w:kern w:val="0"/>
+          <w:sz w:val="24"/>
+          <w:szCs w:val="24"/>
+        </w:rPr>
+        <w:t>层负责</w:t>
+      </w:r>
+      <w:proofErr w:type="gramEnd"/>
+      <w:r>
+        <w:rPr>
+          <w:rFonts w:hint="eastAsia"/>
+          <w:kern w:val="0"/>
+          <w:sz w:val="24"/>
+          <w:szCs w:val="24"/>
+        </w:rPr>
+        <w:t>存储游戏数据，由</w:t>
       </w:r>
       <w:r>
         <w:rPr>
@@ -4461,7 +4566,7 @@
           <w:numId w:val="1"/>
         </w:numPr>
       </w:pPr>
-      <w:bookmarkStart w:id="14" w:name="_Toc408141999"/>
+      <w:bookmarkStart w:id="15" w:name="_Toc408141999"/>
       <w:r>
         <w:rPr>
           <w:rFonts w:hint="eastAsia"/>
@@ -4474,7 +4579,7 @@
         </w:rPr>
         <w:t>设计</w:t>
       </w:r>
-      <w:bookmarkEnd w:id="14"/>
+      <w:bookmarkEnd w:id="15"/>
     </w:p>
     <w:p>
       <w:pPr>
@@ -4501,14 +4606,14 @@
           <w:numId w:val="1"/>
         </w:numPr>
       </w:pPr>
-      <w:bookmarkStart w:id="15" w:name="_Toc408142000"/>
+      <w:bookmarkStart w:id="16" w:name="_Toc408142000"/>
       <w:r>
         <w:rPr>
           <w:rFonts w:hint="eastAsia"/>
         </w:rPr>
         <w:t>总体设计</w:t>
       </w:r>
-      <w:bookmarkEnd w:id="15"/>
+      <w:bookmarkEnd w:id="16"/>
     </w:p>
     <w:p>
       <w:pPr>
@@ -4583,6 +4688,7 @@
         </w:rPr>
         <w:t>其中，</w:t>
       </w:r>
+      <w:proofErr w:type="spellStart"/>
       <w:r>
         <w:rPr>
           <w:rFonts w:hint="eastAsia"/>
@@ -4591,6 +4697,7 @@
         </w:rPr>
         <w:t>IEventSystemHandler</w:t>
       </w:r>
+      <w:proofErr w:type="spellEnd"/>
       <w:r>
         <w:rPr>
           <w:rFonts w:hint="eastAsia"/>
@@ -4766,7 +4873,7 @@
           <w:numId w:val="1"/>
         </w:numPr>
       </w:pPr>
-      <w:bookmarkStart w:id="16" w:name="_Toc408142001"/>
+      <w:bookmarkStart w:id="17" w:name="_Toc408142001"/>
       <w:r>
         <w:rPr>
           <w:rFonts w:hint="eastAsia"/>
@@ -4774,7 +4881,7 @@
         <w:lastRenderedPageBreak/>
         <w:t>游戏逻辑模块</w:t>
       </w:r>
-      <w:bookmarkEnd w:id="16"/>
+      <w:bookmarkEnd w:id="17"/>
     </w:p>
     <w:p>
       <w:pPr>
@@ -4801,14 +4908,16 @@
           <w:numId w:val="1"/>
         </w:numPr>
       </w:pPr>
-      <w:bookmarkStart w:id="17" w:name="_Toc408142002"/>
+      <w:bookmarkStart w:id="18" w:name="_Toc408142002"/>
+      <w:proofErr w:type="spellStart"/>
       <w:r>
         <w:rPr>
           <w:rFonts w:hint="eastAsia"/>
         </w:rPr>
         <w:t>ControlCharacter</w:t>
       </w:r>
-      <w:bookmarkEnd w:id="17"/>
+      <w:bookmarkEnd w:id="18"/>
+      <w:proofErr w:type="spellEnd"/>
     </w:p>
     <w:p>
       <w:pPr>
@@ -4977,8 +5086,18 @@
           <w:sz w:val="24"/>
           <w:szCs w:val="24"/>
         </w:rPr>
-        <w:t>2 ControlCharacter</w:t>
-      </w:r>
+        <w:t xml:space="preserve">2 </w:t>
+      </w:r>
+      <w:proofErr w:type="spellStart"/>
+      <w:r>
+        <w:rPr>
+          <w:rFonts w:asciiTheme="minorHAnsi" w:eastAsiaTheme="majorEastAsia" w:hAnsiTheme="minorHAnsi" w:cstheme="minorHAnsi" w:hint="eastAsia"/>
+          <w:sz w:val="24"/>
+          <w:szCs w:val="24"/>
+        </w:rPr>
+        <w:t>ControlCharacter</w:t>
+      </w:r>
+      <w:proofErr w:type="spellEnd"/>
       <w:r>
         <w:rPr>
           <w:rFonts w:asciiTheme="minorHAnsi" w:eastAsiaTheme="majorEastAsia" w:hAnsiTheme="minorHAnsi" w:cstheme="minorHAnsi" w:hint="eastAsia"/>
@@ -5083,8 +5202,18 @@
           <w:sz w:val="24"/>
           <w:szCs w:val="24"/>
         </w:rPr>
-        <w:t>3 ControlCharacter</w:t>
-      </w:r>
+        <w:t xml:space="preserve">3 </w:t>
+      </w:r>
+      <w:proofErr w:type="spellStart"/>
+      <w:r>
+        <w:rPr>
+          <w:rFonts w:asciiTheme="minorHAnsi" w:eastAsiaTheme="majorEastAsia" w:hAnsiTheme="minorHAnsi" w:cstheme="minorHAnsi" w:hint="eastAsia"/>
+          <w:sz w:val="24"/>
+          <w:szCs w:val="24"/>
+        </w:rPr>
+        <w:t>ControlCharacter</w:t>
+      </w:r>
+      <w:proofErr w:type="spellEnd"/>
       <w:r>
         <w:rPr>
           <w:rFonts w:asciiTheme="minorHAnsi" w:eastAsiaTheme="majorEastAsia" w:hAnsiTheme="minorHAnsi" w:cstheme="minorHAnsi" w:hint="eastAsia"/>
@@ -5102,14 +5231,16 @@
           <w:numId w:val="1"/>
         </w:numPr>
       </w:pPr>
-      <w:bookmarkStart w:id="18" w:name="_Toc408142003"/>
+      <w:bookmarkStart w:id="19" w:name="_Toc408142003"/>
+      <w:proofErr w:type="spellStart"/>
       <w:r>
         <w:rPr>
           <w:rFonts w:hint="eastAsia"/>
         </w:rPr>
         <w:t>GetItem</w:t>
       </w:r>
-      <w:bookmarkEnd w:id="18"/>
+      <w:bookmarkEnd w:id="19"/>
+      <w:proofErr w:type="spellEnd"/>
     </w:p>
     <w:p>
       <w:pPr>
@@ -5185,14 +5316,16 @@
           <w:numId w:val="1"/>
         </w:numPr>
       </w:pPr>
-      <w:bookmarkStart w:id="19" w:name="_Toc408142004"/>
+      <w:bookmarkStart w:id="20" w:name="_Toc408142004"/>
+      <w:proofErr w:type="spellStart"/>
       <w:r>
         <w:rPr>
           <w:rFonts w:hint="eastAsia"/>
         </w:rPr>
         <w:t>ControlEnemy</w:t>
       </w:r>
-      <w:bookmarkEnd w:id="19"/>
+      <w:bookmarkEnd w:id="20"/>
+      <w:proofErr w:type="spellEnd"/>
     </w:p>
     <w:p>
       <w:pPr>
@@ -5251,14 +5384,16 @@
           <w:numId w:val="1"/>
         </w:numPr>
       </w:pPr>
-      <w:bookmarkStart w:id="20" w:name="_Toc408142005"/>
+      <w:bookmarkStart w:id="21" w:name="_Toc408142005"/>
+      <w:proofErr w:type="spellStart"/>
       <w:r>
         <w:rPr>
           <w:rFonts w:hint="eastAsia"/>
         </w:rPr>
         <w:t>RecordData</w:t>
       </w:r>
-      <w:bookmarkEnd w:id="20"/>
+      <w:bookmarkEnd w:id="21"/>
+      <w:proofErr w:type="spellEnd"/>
     </w:p>
     <w:p>
       <w:pPr>
@@ -5405,6 +5540,7 @@
         </w:rPr>
         <w:t xml:space="preserve">4 </w:t>
       </w:r>
+      <w:proofErr w:type="spellStart"/>
       <w:r>
         <w:rPr>
           <w:rFonts w:asciiTheme="minorHAnsi" w:eastAsiaTheme="majorEastAsia" w:hAnsiTheme="minorHAnsi" w:cstheme="minorHAnsi" w:hint="eastAsia"/>
@@ -5413,6 +5549,7 @@
         </w:rPr>
         <w:t>GetItem</w:t>
       </w:r>
+      <w:proofErr w:type="spellEnd"/>
       <w:r>
         <w:rPr>
           <w:rFonts w:asciiTheme="minorHAnsi" w:eastAsiaTheme="majorEastAsia" w:hAnsiTheme="minorHAnsi" w:cstheme="minorHAnsi" w:hint="eastAsia"/>
@@ -5516,8 +5653,18 @@
           <w:sz w:val="24"/>
           <w:szCs w:val="24"/>
         </w:rPr>
-        <w:t>5 GetItem</w:t>
-      </w:r>
+        <w:t xml:space="preserve">5 </w:t>
+      </w:r>
+      <w:proofErr w:type="spellStart"/>
+      <w:r>
+        <w:rPr>
+          <w:rFonts w:asciiTheme="minorHAnsi" w:eastAsiaTheme="majorEastAsia" w:hAnsiTheme="minorHAnsi" w:cstheme="minorHAnsi" w:hint="eastAsia"/>
+          <w:sz w:val="24"/>
+          <w:szCs w:val="24"/>
+        </w:rPr>
+        <w:t>GetItem</w:t>
+      </w:r>
+      <w:proofErr w:type="spellEnd"/>
       <w:r>
         <w:rPr>
           <w:rFonts w:asciiTheme="minorHAnsi" w:eastAsiaTheme="majorEastAsia" w:hAnsiTheme="minorHAnsi" w:cstheme="minorHAnsi" w:hint="eastAsia"/>
@@ -5622,6 +5769,7 @@
         </w:rPr>
         <w:t xml:space="preserve">6 </w:t>
       </w:r>
+      <w:proofErr w:type="spellStart"/>
       <w:r>
         <w:rPr>
           <w:rFonts w:asciiTheme="minorHAnsi" w:eastAsiaTheme="majorEastAsia" w:hAnsiTheme="minorHAnsi" w:cstheme="minorHAnsi" w:hint="eastAsia"/>
@@ -5630,6 +5778,7 @@
         </w:rPr>
         <w:t>ControlEnemy</w:t>
       </w:r>
+      <w:proofErr w:type="spellEnd"/>
       <w:r>
         <w:rPr>
           <w:rFonts w:asciiTheme="minorHAnsi" w:eastAsiaTheme="majorEastAsia" w:hAnsiTheme="minorHAnsi" w:cstheme="minorHAnsi" w:hint="eastAsia"/>
@@ -5733,6 +5882,7 @@
         </w:rPr>
         <w:t xml:space="preserve">7 </w:t>
       </w:r>
+      <w:proofErr w:type="spellStart"/>
       <w:r>
         <w:rPr>
           <w:rFonts w:asciiTheme="minorHAnsi" w:eastAsiaTheme="majorEastAsia" w:hAnsiTheme="minorHAnsi" w:cstheme="minorHAnsi" w:hint="eastAsia"/>
@@ -5741,6 +5891,7 @@
         </w:rPr>
         <w:t>ControlEnemy</w:t>
       </w:r>
+      <w:proofErr w:type="spellEnd"/>
       <w:r>
         <w:rPr>
           <w:rFonts w:asciiTheme="minorHAnsi" w:eastAsiaTheme="majorEastAsia" w:hAnsiTheme="minorHAnsi" w:cstheme="minorHAnsi" w:hint="eastAsia"/>
@@ -5845,8 +5996,18 @@
           <w:sz w:val="24"/>
           <w:szCs w:val="24"/>
         </w:rPr>
-        <w:t>8 RecordData</w:t>
-      </w:r>
+        <w:t xml:space="preserve">8 </w:t>
+      </w:r>
+      <w:proofErr w:type="spellStart"/>
+      <w:r>
+        <w:rPr>
+          <w:rFonts w:asciiTheme="minorHAnsi" w:eastAsiaTheme="majorEastAsia" w:hAnsiTheme="minorHAnsi" w:cstheme="minorHAnsi" w:hint="eastAsia"/>
+          <w:sz w:val="24"/>
+          <w:szCs w:val="24"/>
+        </w:rPr>
+        <w:t>RecordData</w:t>
+      </w:r>
+      <w:proofErr w:type="spellEnd"/>
       <w:r>
         <w:rPr>
           <w:rFonts w:asciiTheme="minorHAnsi" w:eastAsiaTheme="majorEastAsia" w:hAnsiTheme="minorHAnsi" w:cstheme="minorHAnsi" w:hint="eastAsia"/>
@@ -5949,8 +6110,18 @@
           <w:sz w:val="24"/>
           <w:szCs w:val="24"/>
         </w:rPr>
-        <w:t>9 RecordData</w:t>
-      </w:r>
+        <w:t xml:space="preserve">9 </w:t>
+      </w:r>
+      <w:proofErr w:type="spellStart"/>
+      <w:r>
+        <w:rPr>
+          <w:rFonts w:asciiTheme="minorHAnsi" w:eastAsiaTheme="majorEastAsia" w:hAnsiTheme="minorHAnsi" w:cstheme="minorHAnsi" w:hint="eastAsia"/>
+          <w:sz w:val="24"/>
+          <w:szCs w:val="24"/>
+        </w:rPr>
+        <w:t>RecordData</w:t>
+      </w:r>
+      <w:proofErr w:type="spellEnd"/>
       <w:r>
         <w:rPr>
           <w:rFonts w:asciiTheme="minorHAnsi" w:eastAsiaTheme="majorEastAsia" w:hAnsiTheme="minorHAnsi" w:cstheme="minorHAnsi" w:hint="eastAsia"/>
@@ -5976,7 +6147,8 @@
           <w:numId w:val="1"/>
         </w:numPr>
       </w:pPr>
-      <w:bookmarkStart w:id="21" w:name="_Toc408142006"/>
+      <w:bookmarkStart w:id="22" w:name="_Toc408142006"/>
+      <w:proofErr w:type="spellStart"/>
       <w:r>
         <w:rPr>
           <w:rFonts w:hint="eastAsia"/>
@@ -5984,7 +6156,8 @@
         <w:lastRenderedPageBreak/>
         <w:t>ModifyState</w:t>
       </w:r>
-      <w:bookmarkEnd w:id="21"/>
+      <w:bookmarkEnd w:id="22"/>
+      <w:proofErr w:type="spellEnd"/>
     </w:p>
     <w:p>
       <w:pPr>
@@ -6128,8 +6301,18 @@
           <w:sz w:val="24"/>
           <w:szCs w:val="24"/>
         </w:rPr>
-        <w:t>10 ModifyState</w:t>
-      </w:r>
+        <w:t xml:space="preserve">10 </w:t>
+      </w:r>
+      <w:proofErr w:type="spellStart"/>
+      <w:r>
+        <w:rPr>
+          <w:rFonts w:asciiTheme="minorHAnsi" w:eastAsiaTheme="majorEastAsia" w:hAnsiTheme="minorHAnsi" w:cstheme="minorHAnsi" w:hint="eastAsia"/>
+          <w:sz w:val="24"/>
+          <w:szCs w:val="24"/>
+        </w:rPr>
+        <w:t>ModifyState</w:t>
+      </w:r>
+      <w:proofErr w:type="spellEnd"/>
       <w:r>
         <w:rPr>
           <w:rFonts w:asciiTheme="minorHAnsi" w:eastAsiaTheme="majorEastAsia" w:hAnsiTheme="minorHAnsi" w:cstheme="minorHAnsi" w:hint="eastAsia"/>
@@ -6232,8 +6415,18 @@
           <w:sz w:val="24"/>
           <w:szCs w:val="24"/>
         </w:rPr>
-        <w:t>11 ModifyState</w:t>
-      </w:r>
+        <w:t xml:space="preserve">11 </w:t>
+      </w:r>
+      <w:proofErr w:type="spellStart"/>
+      <w:r>
+        <w:rPr>
+          <w:rFonts w:asciiTheme="minorHAnsi" w:eastAsiaTheme="majorEastAsia" w:hAnsiTheme="minorHAnsi" w:cstheme="minorHAnsi" w:hint="eastAsia"/>
+          <w:sz w:val="24"/>
+          <w:szCs w:val="24"/>
+        </w:rPr>
+        <w:t>ModifyState</w:t>
+      </w:r>
+      <w:proofErr w:type="spellEnd"/>
       <w:r>
         <w:rPr>
           <w:rFonts w:asciiTheme="minorHAnsi" w:eastAsiaTheme="majorEastAsia" w:hAnsiTheme="minorHAnsi" w:cstheme="minorHAnsi" w:hint="eastAsia"/>
@@ -6251,7 +6444,7 @@
           <w:numId w:val="1"/>
         </w:numPr>
       </w:pPr>
-      <w:bookmarkStart w:id="22" w:name="_Toc408142007"/>
+      <w:bookmarkStart w:id="23" w:name="_Toc408142007"/>
       <w:r>
         <w:rPr>
           <w:rFonts w:hint="eastAsia"/>
@@ -6259,7 +6452,7 @@
         <w:lastRenderedPageBreak/>
         <w:t>AutoSave</w:t>
       </w:r>
-      <w:bookmarkEnd w:id="22"/>
+      <w:bookmarkEnd w:id="23"/>
     </w:p>
     <w:p>
       <w:pPr>
@@ -6550,7 +6743,7 @@
           <w:numId w:val="1"/>
         </w:numPr>
       </w:pPr>
-      <w:bookmarkStart w:id="23" w:name="_Toc408142008"/>
+      <w:bookmarkStart w:id="24" w:name="_Toc408142008"/>
       <w:r>
         <w:rPr>
           <w:rFonts w:hint="eastAsia"/>
@@ -6558,7 +6751,7 @@
         <w:lastRenderedPageBreak/>
         <w:t>装备模块</w:t>
       </w:r>
-      <w:bookmarkEnd w:id="23"/>
+      <w:bookmarkEnd w:id="24"/>
     </w:p>
     <w:p>
       <w:pPr>
@@ -6833,7 +7026,7 @@
           <w:numId w:val="1"/>
         </w:numPr>
       </w:pPr>
-      <w:bookmarkStart w:id="24" w:name="_Toc408142009"/>
+      <w:bookmarkStart w:id="25" w:name="_Toc408142009"/>
       <w:r>
         <w:rPr>
           <w:rFonts w:hint="eastAsia"/>
@@ -6841,7 +7034,7 @@
         <w:lastRenderedPageBreak/>
         <w:t>商店模块</w:t>
       </w:r>
-      <w:bookmarkEnd w:id="24"/>
+      <w:bookmarkEnd w:id="25"/>
     </w:p>
     <w:p>
       <w:pPr>
@@ -6857,7 +7050,25 @@
           <w:sz w:val="24"/>
           <w:szCs w:val="24"/>
         </w:rPr>
-        <w:t>商店模块情况与装备模块类似，且涉及的类与装备模块相同，故类图可沿用图</w:t>
+        <w:t>商店模块情况与装备模块类似，且涉及的类与装备模块相同，</w:t>
+      </w:r>
+      <w:proofErr w:type="gramStart"/>
+      <w:r>
+        <w:rPr>
+          <w:rFonts w:hint="eastAsia"/>
+          <w:sz w:val="24"/>
+          <w:szCs w:val="24"/>
+        </w:rPr>
+        <w:t>故类图</w:t>
+      </w:r>
+      <w:proofErr w:type="gramEnd"/>
+      <w:r>
+        <w:rPr>
+          <w:rFonts w:hint="eastAsia"/>
+          <w:sz w:val="24"/>
+          <w:szCs w:val="24"/>
+        </w:rPr>
+        <w:t>可沿用图</w:t>
       </w:r>
       <w:r>
         <w:rPr>
@@ -7019,14 +7230,14 @@
           <w:numId w:val="1"/>
         </w:numPr>
       </w:pPr>
-      <w:bookmarkStart w:id="25" w:name="_Toc408142010"/>
+      <w:bookmarkStart w:id="26" w:name="_Toc408142010"/>
       <w:r>
         <w:rPr>
           <w:rFonts w:hint="eastAsia"/>
         </w:rPr>
         <w:t>数据库设计</w:t>
       </w:r>
-      <w:bookmarkEnd w:id="25"/>
+      <w:bookmarkEnd w:id="26"/>
     </w:p>
     <w:p>
       <w:pPr>
@@ -7094,9 +7305,11 @@
           <w:numId w:val="1"/>
         </w:numPr>
       </w:pPr>
+      <w:proofErr w:type="spellStart"/>
       <w:r>
         <w:t>CharacterInfo</w:t>
       </w:r>
+      <w:proofErr w:type="spellEnd"/>
     </w:p>
     <w:p>
       <w:pPr>
@@ -7495,6 +7708,7 @@
                 <w:szCs w:val="24"/>
               </w:rPr>
             </w:pPr>
+            <w:proofErr w:type="spellStart"/>
             <w:r>
               <w:rPr>
                 <w:sz w:val="24"/>
@@ -7503,6 +7717,7 @@
               <w:lastRenderedPageBreak/>
               <w:t>weapon_no</w:t>
             </w:r>
+            <w:proofErr w:type="spellEnd"/>
           </w:p>
         </w:tc>
         <w:tc>
@@ -7613,6 +7828,7 @@
                 <w:szCs w:val="24"/>
               </w:rPr>
             </w:pPr>
+            <w:proofErr w:type="spellStart"/>
             <w:r>
               <w:rPr>
                 <w:sz w:val="24"/>
@@ -7620,6 +7836,7 @@
               </w:rPr>
               <w:t>scene_passed</w:t>
             </w:r>
+            <w:proofErr w:type="spellEnd"/>
           </w:p>
         </w:tc>
         <w:tc>
@@ -7710,6 +7927,7 @@
           <w:numId w:val="1"/>
         </w:numPr>
       </w:pPr>
+      <w:proofErr w:type="spellStart"/>
       <w:r>
         <w:rPr>
           <w:rFonts w:hint="eastAsia"/>
@@ -7728,6 +7946,7 @@
       <w:r>
         <w:t>ist</w:t>
       </w:r>
+      <w:proofErr w:type="spellEnd"/>
     </w:p>
     <w:p>
       <w:pPr>
@@ -7909,6 +8128,7 @@
                 <w:szCs w:val="24"/>
               </w:rPr>
             </w:pPr>
+            <w:proofErr w:type="spellStart"/>
             <w:r>
               <w:rPr>
                 <w:sz w:val="24"/>
@@ -7916,6 +8136,7 @@
               </w:rPr>
               <w:t>weapon_no</w:t>
             </w:r>
+            <w:proofErr w:type="spellEnd"/>
           </w:p>
         </w:tc>
         <w:tc>
@@ -8220,6 +8441,7 @@
                 <w:szCs w:val="24"/>
               </w:rPr>
             </w:pPr>
+            <w:proofErr w:type="spellStart"/>
             <w:r>
               <w:rPr>
                 <w:sz w:val="24"/>
@@ -8227,6 +8449,7 @@
               </w:rPr>
               <w:t>time_interval</w:t>
             </w:r>
+            <w:proofErr w:type="spellEnd"/>
           </w:p>
         </w:tc>
         <w:tc>
@@ -8321,6 +8544,7 @@
                 <w:szCs w:val="24"/>
               </w:rPr>
             </w:pPr>
+            <w:proofErr w:type="spellStart"/>
             <w:r>
               <w:rPr>
                 <w:sz w:val="24"/>
@@ -8328,6 +8552,7 @@
               </w:rPr>
               <w:t>max_bullets</w:t>
             </w:r>
+            <w:proofErr w:type="spellEnd"/>
           </w:p>
         </w:tc>
         <w:tc>
@@ -8519,6 +8744,7 @@
           <w:numId w:val="1"/>
         </w:numPr>
       </w:pPr>
+      <w:proofErr w:type="spellStart"/>
       <w:r>
         <w:rPr>
           <w:rFonts w:hint="eastAsia"/>
@@ -8534,6 +8760,7 @@
         </w:rPr>
         <w:t>Possess</w:t>
       </w:r>
+      <w:proofErr w:type="spellEnd"/>
     </w:p>
     <w:p>
       <w:pPr>
@@ -8707,6 +8934,7 @@
                 <w:szCs w:val="24"/>
               </w:rPr>
             </w:pPr>
+            <w:proofErr w:type="spellStart"/>
             <w:r>
               <w:rPr>
                 <w:sz w:val="24"/>
@@ -8714,6 +8942,7 @@
               </w:rPr>
               <w:t>weapon_no</w:t>
             </w:r>
+            <w:proofErr w:type="spellEnd"/>
           </w:p>
         </w:tc>
         <w:tc>
@@ -8913,14 +9142,14 @@
           <w:numId w:val="1"/>
         </w:numPr>
       </w:pPr>
-      <w:bookmarkStart w:id="26" w:name="_Toc408142011"/>
+      <w:bookmarkStart w:id="27" w:name="_Toc408142011"/>
       <w:r>
         <w:rPr>
           <w:rFonts w:hint="eastAsia"/>
         </w:rPr>
         <w:t>项目目录结构</w:t>
       </w:r>
-      <w:bookmarkEnd w:id="26"/>
+      <w:bookmarkEnd w:id="27"/>
     </w:p>
     <w:p>
       <w:pPr>
@@ -8938,6 +9167,7 @@
         </w:rPr>
         <w:t>参考本项目在</w:t>
       </w:r>
+      <w:proofErr w:type="spellStart"/>
       <w:r>
         <w:rPr>
           <w:rFonts w:hint="eastAsia"/>
@@ -8946,6 +9176,7 @@
         </w:rPr>
         <w:t>Github</w:t>
       </w:r>
+      <w:proofErr w:type="spellEnd"/>
       <w:r>
         <w:rPr>
           <w:rFonts w:hint="eastAsia"/>
@@ -9047,7 +9278,7 @@
             <w:noProof/>
             <w:lang w:val="zh-CN"/>
           </w:rPr>
-          <w:t>1</w:t>
+          <w:t>2</w:t>
         </w:r>
         <w:r>
           <w:fldChar w:fldCharType="end"/>
@@ -10017,15 +10248,6 @@
   </w:num>
   <w:num w:numId="10">
     <w:abstractNumId w:val="1"/>
-    <w:lvlOverride w:ilvl="0"/>
-    <w:lvlOverride w:ilvl="1"/>
-    <w:lvlOverride w:ilvl="2"/>
-    <w:lvlOverride w:ilvl="3"/>
-    <w:lvlOverride w:ilvl="4"/>
-    <w:lvlOverride w:ilvl="5"/>
-    <w:lvlOverride w:ilvl="6"/>
-    <w:lvlOverride w:ilvl="7"/>
-    <w:lvlOverride w:ilvl="8"/>
   </w:num>
   <w:numIdMacAtCleanup w:val="4"/>
 </w:numbering>
@@ -11488,7 +11710,7 @@
 </file>
 
 <file path=customXml/itemProps2.xml><?xml version="1.0" encoding="utf-8"?>
-<ds:datastoreItem xmlns:ds="http://schemas.openxmlformats.org/officeDocument/2006/customXml" ds:itemID="{F56A4E05-AF7C-4A50-9C87-E2A8A612596C}">
+<ds:datastoreItem xmlns:ds="http://schemas.openxmlformats.org/officeDocument/2006/customXml" ds:itemID="{CC0F7A1F-11FB-4751-B4F1-E6A8D23A0365}">
   <ds:schemaRefs>
     <ds:schemaRef ds:uri="http://schemas.openxmlformats.org/officeDocument/2006/bibliography"/>
   </ds:schemaRefs>

</xml_diff>